<commit_message>
clarified requirements for ethics and financial reporting
</commit_message>
<xml_diff>
--- a/Template_ISBI_MSWord.docx
+++ b/Template_ISBI_MSWord.docx
@@ -578,6 +578,24 @@
       </w:r>
       <w:r>
         <w:instrText xml:space="preserve"> INCLUDEPICTURE "/var/folders/ms/f_djjzds72z83ctdnwxktmdr0000gp/T/com.microsoft.Word/WebArchiveCopyPasteTempFiles/page2image3980975392" \* MERGEFORMATINET </w:instrText>
+      </w:r>
+      <w:r>
+        <w:fldChar w:fldCharType="separate"/>
+      </w:r>
+      <w:r>
+        <w:fldChar w:fldCharType="begin"/>
+      </w:r>
+      <w:r>
+        <w:instrText xml:space="preserve"> </w:instrText>
+      </w:r>
+      <w:r>
+        <w:instrText>INCLUDEPICTURE  "/var</w:instrText>
+      </w:r>
+      <w:r>
+        <w:instrText>/folders/ms/f_djjzds72z83ctdnwxktmdr0000gp/T/com.microsoft.Word/WebArchiveCopyPasteTempFiles/page2image3980975392" \* MERGEFORMATINET</w:instrText>
+      </w:r>
+      <w:r>
+        <w:instrText xml:space="preserve"> </w:instrText>
       </w:r>
       <w:r>
         <w:fldChar w:fldCharType="separate"/>
@@ -611,6 +629,9 @@
       <w:r>
         <w:fldChar w:fldCharType="end"/>
       </w:r>
+      <w:r>
+        <w:fldChar w:fldCharType="end"/>
+      </w:r>
     </w:p>
     <w:p>
       <w:pPr>
@@ -704,12 +725,14 @@
     </w:p>
     <w:p>
       <w:pPr>
+        <w:pStyle w:val="BodyText"/>
+      </w:pPr>
+    </w:p>
+    <w:p>
+      <w:pPr>
         <w:pStyle w:val="Heading1"/>
       </w:pPr>
       <w:r>
-        <w:br w:type="column"/>
-      </w:r>
-      <w:r>
         <w:t>10. Copyright forms</w:t>
       </w:r>
     </w:p>
@@ -740,6 +763,11 @@
     </w:p>
     <w:p>
       <w:pPr>
+        <w:pStyle w:val="BodyText"/>
+      </w:pPr>
+    </w:p>
+    <w:p>
+      <w:pPr>
         <w:jc w:val="both"/>
         <w:rPr>
           <w:sz w:val="20"/>
@@ -786,101 +814,192 @@
         <w:pStyle w:val="Heading1"/>
       </w:pPr>
       <w:r>
+        <w:t xml:space="preserve">12. </w:t>
+      </w:r>
+      <w:r>
+        <w:t>Compliance with Ethical Standards</w:t>
+      </w:r>
+    </w:p>
+    <w:p>
+      <w:pPr>
+        <w:jc w:val="both"/>
+        <w:rPr>
+          <w:sz w:val="20"/>
+        </w:rPr>
+      </w:pPr>
+    </w:p>
+    <w:p>
+      <w:pPr>
+        <w:pStyle w:val="BodyText"/>
+      </w:pPr>
+      <w:r>
+        <w:t>IEEE-ISBI supports the standard requirements on the use of animal and human subjects for scientific and biomedical research. For all IEEE ISBI papers reporting data from studies involving human and/or animal subjects, formal review and approval, or formal review and waiver, by an appropriate institutional review board or ethics committee is required and should be stated in the papers. For those investigators whose Institutions do not have formal ethics review committees, the principles outlined in the Helsinki Declaration of 1975, as revised in 2000, should be followed.</w:t>
+      </w:r>
+    </w:p>
+    <w:p>
+      <w:pPr>
+        <w:pStyle w:val="BodyText2"/>
+      </w:pPr>
+      <w:r>
+        <w:t>Reporting on compliance with ethical standards is required (irrespective of whether ethical approval was needed for the study) in the paper. Authors are responsible for correctness of the statements provided in the manuscript. Examples of appropriate statements include:</w:t>
+      </w:r>
+    </w:p>
+    <w:p>
+      <w:pPr>
+        <w:pStyle w:val="BodyText"/>
+        <w:numPr>
+          <w:ilvl w:val="0"/>
+          <w:numId w:val="13"/>
+        </w:numPr>
+        <w:ind w:left="426" w:hanging="283"/>
+      </w:pPr>
+      <w:r>
+        <w:t>"This is a numerical simulation study for which no ethical approval was required."</w:t>
+      </w:r>
+    </w:p>
+    <w:p>
+      <w:pPr>
+        <w:pStyle w:val="BodyText"/>
+        <w:numPr>
+          <w:ilvl w:val="0"/>
+          <w:numId w:val="13"/>
+        </w:numPr>
+        <w:ind w:left="426" w:hanging="283"/>
+      </w:pPr>
+      <w:r>
+        <w:t>"This research study was conducted retrospectively using human subject data made available in open access by (Source information). Ethical approval was not required as confirmed by the license attached with the open access data."</w:t>
+      </w:r>
+    </w:p>
+    <w:p>
+      <w:pPr>
+        <w:pStyle w:val="BodyText"/>
+        <w:numPr>
+          <w:ilvl w:val="0"/>
+          <w:numId w:val="13"/>
+        </w:numPr>
+        <w:ind w:left="426" w:hanging="283"/>
+      </w:pPr>
+      <w:r>
+        <w:t>"This study was performed in line with the principles of the Declaration of Helsinki. Approval was granted by the Ethics Committee of University B (Date.../No. ...)."</w:t>
+      </w:r>
+    </w:p>
+    <w:p>
+      <w:pPr>
+        <w:jc w:val="both"/>
+        <w:rPr>
+          <w:sz w:val="20"/>
+        </w:rPr>
+      </w:pPr>
+    </w:p>
+    <w:p>
+      <w:pPr>
+        <w:pStyle w:val="Heading1"/>
+      </w:pPr>
+      <w:r>
+        <w:t>13. Acknowledgments</w:t>
+      </w:r>
+    </w:p>
+    <w:p>
+      <w:pPr>
+        <w:jc w:val="both"/>
+        <w:rPr>
+          <w:sz w:val="20"/>
+        </w:rPr>
+      </w:pPr>
+    </w:p>
+    <w:p>
+      <w:pPr>
+        <w:pStyle w:val="BodyText"/>
+      </w:pPr>
+      <w:r>
+        <w:t>IEEE-ISBI supports the disclosure of financial support for the project as well as any financial and personal relationships of the author that could create even the appearance of bias in the published work. The authors must disclose any agency or individual that provided financial support for the work as well as any personal or financial or employment relationship between any author and the sources of financial support for the work</w:t>
+      </w:r>
+      <w:r>
+        <w:t>.</w:t>
+      </w:r>
+    </w:p>
+    <w:p>
+      <w:pPr>
+        <w:pStyle w:val="BodyText2"/>
+      </w:pPr>
+      <w:r>
+        <w:t>Other types of acknowledgements can also be listed in this section.</w:t>
+      </w:r>
+    </w:p>
+    <w:p>
+      <w:pPr>
+        <w:pStyle w:val="BodyText2"/>
+      </w:pPr>
+      <w:r>
+        <w:t>Reporting on real or potential conflicts of interests, or the absence thereof, is required in the paper. Authors are re- sponsible for correctness of the statements provided in the manuscript. Examples of appropriate statements include:</w:t>
+      </w:r>
+    </w:p>
+    <w:p>
+      <w:pPr>
+        <w:pStyle w:val="BodyText"/>
+        <w:numPr>
+          <w:ilvl w:val="0"/>
+          <w:numId w:val="13"/>
+        </w:numPr>
+        <w:ind w:left="426" w:hanging="283"/>
+      </w:pPr>
+      <w:r>
+        <w:lastRenderedPageBreak/>
+        <w:t>“No funding was received for conducting this study. The authors have no relevant financial or non-financial interests to disclose.”</w:t>
+      </w:r>
+    </w:p>
+    <w:p>
+      <w:pPr>
+        <w:pStyle w:val="BodyText"/>
+        <w:numPr>
+          <w:ilvl w:val="0"/>
+          <w:numId w:val="13"/>
+        </w:numPr>
+        <w:ind w:left="426" w:hanging="283"/>
+      </w:pPr>
+      <w:r>
+        <w:t>“This work was supported by [</w:t>
+      </w:r>
+      <w:r>
+        <w:t>…</w:t>
+      </w:r>
+      <w:r>
+        <w:t>] (Grant numbers) and […]. Author X has served on advisory boards for Company Y.”</w:t>
+      </w:r>
+    </w:p>
+    <w:p>
+      <w:pPr>
+        <w:pStyle w:val="BodyText"/>
+        <w:numPr>
+          <w:ilvl w:val="0"/>
+          <w:numId w:val="13"/>
+        </w:numPr>
+        <w:ind w:left="426" w:hanging="283"/>
+      </w:pPr>
+      <w:r>
+        <w:t>“Author X is partially funded by Y. Author Z is a Founder and Director for Company C.”</w:t>
+      </w:r>
+    </w:p>
+    <w:p>
+      <w:pPr>
+        <w:jc w:val="both"/>
+        <w:rPr>
+          <w:sz w:val="20"/>
+        </w:rPr>
+      </w:pPr>
+    </w:p>
+    <w:p>
+      <w:pPr>
+        <w:pStyle w:val="Heading1"/>
+      </w:pPr>
+      <w:r>
         <w:t>1</w:t>
       </w:r>
       <w:r>
-        <w:t>2</w:t>
-      </w:r>
-      <w:r>
-        <w:t xml:space="preserve">. </w:t>
-      </w:r>
-      <w:r>
-        <w:t>Compliance with Ethical Standards</w:t>
-      </w:r>
-    </w:p>
-    <w:p>
-      <w:pPr>
-        <w:jc w:val="both"/>
-        <w:rPr>
-          <w:sz w:val="20"/>
-        </w:rPr>
-      </w:pPr>
-    </w:p>
-    <w:p>
-      <w:pPr>
-        <w:pStyle w:val="BodyText"/>
-      </w:pPr>
-      <w:r>
-        <w:t>IEEE-ISBI supports the standard requirements on the use of animal and human subjects for scientific and biomedical research. For all IEEE ISBI papers reporting data from studies involving human and/or animal subjects, formal review and approval, or formal review and waiver, by an appropriate institutional review board or ethics committee is required and should be stated in the papers. For those investigators whose Institutions do not have formal ethics review committees, the principles outlined in the Helsinki Declaration of 1975, as revised in 2000, should be followed.</w:t>
-      </w:r>
-    </w:p>
-    <w:p>
-      <w:pPr>
-        <w:jc w:val="both"/>
-        <w:rPr>
-          <w:sz w:val="20"/>
-        </w:rPr>
-      </w:pPr>
-    </w:p>
-    <w:p>
-      <w:pPr>
-        <w:pStyle w:val="Heading1"/>
-      </w:pPr>
-      <w:r>
-        <w:t>1</w:t>
-      </w:r>
-      <w:r>
-        <w:t>3</w:t>
-      </w:r>
-      <w:r>
-        <w:t xml:space="preserve">. </w:t>
-      </w:r>
-      <w:r>
-        <w:t>Acknowledgments</w:t>
-      </w:r>
-    </w:p>
-    <w:p>
-      <w:pPr>
-        <w:jc w:val="both"/>
-        <w:rPr>
-          <w:sz w:val="20"/>
-        </w:rPr>
-      </w:pPr>
-    </w:p>
-    <w:p>
-      <w:pPr>
-        <w:pStyle w:val="BodyText"/>
-      </w:pPr>
-      <w:r>
-        <w:t>IEEE-ISBI supports the disclosure of financial support for the project as well as any financial and personal relationships of the author that could create even the appearance of bias in the published work. The authors must disclose any agency or individual that provided financial support for the work as well as any personal or financial or employment relationship between any author and the sources of financial support for the work</w:t>
-      </w:r>
-      <w:r>
-        <w:t>.</w:t>
-      </w:r>
-    </w:p>
-    <w:p>
-      <w:pPr>
-        <w:jc w:val="both"/>
-        <w:rPr>
-          <w:sz w:val="20"/>
-        </w:rPr>
-      </w:pPr>
-    </w:p>
-    <w:p>
-      <w:pPr>
-        <w:pStyle w:val="Heading1"/>
-      </w:pPr>
-      <w:r>
-        <w:t>1</w:t>
-      </w:r>
-      <w:r>
         <w:t>4</w:t>
       </w:r>
       <w:r>
-        <w:t xml:space="preserve">. </w:t>
-      </w:r>
-      <w:r>
-        <w:t>References</w:t>
+        <w:t>. References</w:t>
       </w:r>
     </w:p>
     <w:p>
@@ -1035,7 +1154,6 @@
         </w:rPr>
         <w:t xml:space="preserve"> </w:t>
       </w:r>
-      <w:proofErr w:type="spellStart"/>
       <w:r>
         <w:rPr>
           <w:i/>
@@ -1048,51 +1166,25 @@
           <w:i/>
           <w:sz w:val="18"/>
         </w:rPr>
-        <w:t xml:space="preserve"> </w:t>
-      </w:r>
-      <w:proofErr w:type="spellEnd"/>
-      <w:r>
-        <w:rPr>
-          <w:i/>
+        <w:t xml:space="preserve"> Title</w:t>
+      </w:r>
+      <w:r>
+        <w:rPr>
           <w:sz w:val="18"/>
         </w:rPr>
-        <w:t>Title</w:t>
+        <w:t xml:space="preserve">, Publisher, Location, </w:t>
       </w:r>
       <w:r>
         <w:rPr>
           <w:sz w:val="18"/>
         </w:rPr>
-        <w:t xml:space="preserve">, Publisher, Location, </w:t>
+        <w:t>Year</w:t>
       </w:r>
       <w:r>
         <w:rPr>
           <w:sz w:val="18"/>
         </w:rPr>
-        <w:t>Year</w:t>
-      </w:r>
-      <w:r>
-        <w:rPr>
-          <w:sz w:val="18"/>
-        </w:rPr>
-        <w:t xml:space="preserve">, </w:t>
-      </w:r>
-      <w:r>
-        <w:rPr>
-          <w:sz w:val="18"/>
-        </w:rPr>
-        <w:t>vol. &lt;volume&gt;</w:t>
-      </w:r>
-      <w:r>
-        <w:rPr>
-          <w:sz w:val="18"/>
-        </w:rPr>
-        <w:t xml:space="preserve">, pp. </w:t>
-      </w:r>
-      <w:r>
-        <w:rPr>
-          <w:sz w:val="18"/>
-        </w:rPr>
-        <w:t>&lt;page range&gt;</w:t>
+        <w:t>, vol. &lt;volume&gt;, pp. &lt;page range&gt;</w:t>
       </w:r>
       <w:r>
         <w:rPr>
@@ -1305,6 +1397,458 @@
       </w:pPr>
       <w:rPr>
         <w:rFonts w:ascii="Symbol" w:hAnsi="Symbol" w:hint="default"/>
+      </w:rPr>
+    </w:lvl>
+  </w:abstractNum>
+  <w:abstractNum w:abstractNumId="10" w15:restartNumberingAfterBreak="0">
+    <w:nsid w:val="3E2145DB"/>
+    <w:multiLevelType w:val="hybridMultilevel"/>
+    <w:tmpl w:val="3BE2C158"/>
+    <w:lvl w:ilvl="0" w:tplc="08090001">
+      <w:start w:val="1"/>
+      <w:numFmt w:val="bullet"/>
+      <w:lvlText w:val=""/>
+      <w:lvlJc w:val="left"/>
+      <w:pPr>
+        <w:ind w:left="1080" w:hanging="360"/>
+      </w:pPr>
+      <w:rPr>
+        <w:rFonts w:ascii="Symbol" w:hAnsi="Symbol" w:hint="default"/>
+      </w:rPr>
+    </w:lvl>
+    <w:lvl w:ilvl="1" w:tplc="08090003" w:tentative="1">
+      <w:start w:val="1"/>
+      <w:numFmt w:val="bullet"/>
+      <w:lvlText w:val="o"/>
+      <w:lvlJc w:val="left"/>
+      <w:pPr>
+        <w:ind w:left="1800" w:hanging="360"/>
+      </w:pPr>
+      <w:rPr>
+        <w:rFonts w:ascii="Courier New" w:hAnsi="Courier New" w:cs="Courier New" w:hint="default"/>
+      </w:rPr>
+    </w:lvl>
+    <w:lvl w:ilvl="2" w:tplc="08090005" w:tentative="1">
+      <w:start w:val="1"/>
+      <w:numFmt w:val="bullet"/>
+      <w:lvlText w:val=""/>
+      <w:lvlJc w:val="left"/>
+      <w:pPr>
+        <w:ind w:left="2520" w:hanging="360"/>
+      </w:pPr>
+      <w:rPr>
+        <w:rFonts w:ascii="Wingdings" w:hAnsi="Wingdings" w:hint="default"/>
+      </w:rPr>
+    </w:lvl>
+    <w:lvl w:ilvl="3" w:tplc="08090001" w:tentative="1">
+      <w:start w:val="1"/>
+      <w:numFmt w:val="bullet"/>
+      <w:lvlText w:val=""/>
+      <w:lvlJc w:val="left"/>
+      <w:pPr>
+        <w:ind w:left="3240" w:hanging="360"/>
+      </w:pPr>
+      <w:rPr>
+        <w:rFonts w:ascii="Symbol" w:hAnsi="Symbol" w:hint="default"/>
+      </w:rPr>
+    </w:lvl>
+    <w:lvl w:ilvl="4" w:tplc="08090003" w:tentative="1">
+      <w:start w:val="1"/>
+      <w:numFmt w:val="bullet"/>
+      <w:lvlText w:val="o"/>
+      <w:lvlJc w:val="left"/>
+      <w:pPr>
+        <w:ind w:left="3960" w:hanging="360"/>
+      </w:pPr>
+      <w:rPr>
+        <w:rFonts w:ascii="Courier New" w:hAnsi="Courier New" w:cs="Courier New" w:hint="default"/>
+      </w:rPr>
+    </w:lvl>
+    <w:lvl w:ilvl="5" w:tplc="08090005" w:tentative="1">
+      <w:start w:val="1"/>
+      <w:numFmt w:val="bullet"/>
+      <w:lvlText w:val=""/>
+      <w:lvlJc w:val="left"/>
+      <w:pPr>
+        <w:ind w:left="4680" w:hanging="360"/>
+      </w:pPr>
+      <w:rPr>
+        <w:rFonts w:ascii="Wingdings" w:hAnsi="Wingdings" w:hint="default"/>
+      </w:rPr>
+    </w:lvl>
+    <w:lvl w:ilvl="6" w:tplc="08090001" w:tentative="1">
+      <w:start w:val="1"/>
+      <w:numFmt w:val="bullet"/>
+      <w:lvlText w:val=""/>
+      <w:lvlJc w:val="left"/>
+      <w:pPr>
+        <w:ind w:left="5400" w:hanging="360"/>
+      </w:pPr>
+      <w:rPr>
+        <w:rFonts w:ascii="Symbol" w:hAnsi="Symbol" w:hint="default"/>
+      </w:rPr>
+    </w:lvl>
+    <w:lvl w:ilvl="7" w:tplc="08090003" w:tentative="1">
+      <w:start w:val="1"/>
+      <w:numFmt w:val="bullet"/>
+      <w:lvlText w:val="o"/>
+      <w:lvlJc w:val="left"/>
+      <w:pPr>
+        <w:ind w:left="6120" w:hanging="360"/>
+      </w:pPr>
+      <w:rPr>
+        <w:rFonts w:ascii="Courier New" w:hAnsi="Courier New" w:cs="Courier New" w:hint="default"/>
+      </w:rPr>
+    </w:lvl>
+    <w:lvl w:ilvl="8" w:tplc="08090005" w:tentative="1">
+      <w:start w:val="1"/>
+      <w:numFmt w:val="bullet"/>
+      <w:lvlText w:val=""/>
+      <w:lvlJc w:val="left"/>
+      <w:pPr>
+        <w:ind w:left="6840" w:hanging="360"/>
+      </w:pPr>
+      <w:rPr>
+        <w:rFonts w:ascii="Wingdings" w:hAnsi="Wingdings" w:hint="default"/>
+      </w:rPr>
+    </w:lvl>
+  </w:abstractNum>
+  <w:abstractNum w:abstractNumId="11" w15:restartNumberingAfterBreak="0">
+    <w:nsid w:val="538E2D51"/>
+    <w:multiLevelType w:val="hybridMultilevel"/>
+    <w:tmpl w:val="8D78B70E"/>
+    <w:lvl w:ilvl="0" w:tplc="08090001">
+      <w:start w:val="1"/>
+      <w:numFmt w:val="bullet"/>
+      <w:lvlText w:val=""/>
+      <w:lvlJc w:val="left"/>
+      <w:pPr>
+        <w:ind w:left="720" w:hanging="360"/>
+      </w:pPr>
+      <w:rPr>
+        <w:rFonts w:ascii="Symbol" w:hAnsi="Symbol" w:hint="default"/>
+      </w:rPr>
+    </w:lvl>
+    <w:lvl w:ilvl="1" w:tplc="08090003" w:tentative="1">
+      <w:start w:val="1"/>
+      <w:numFmt w:val="bullet"/>
+      <w:lvlText w:val="o"/>
+      <w:lvlJc w:val="left"/>
+      <w:pPr>
+        <w:ind w:left="1440" w:hanging="360"/>
+      </w:pPr>
+      <w:rPr>
+        <w:rFonts w:ascii="Courier New" w:hAnsi="Courier New" w:cs="Courier New" w:hint="default"/>
+      </w:rPr>
+    </w:lvl>
+    <w:lvl w:ilvl="2" w:tplc="08090005" w:tentative="1">
+      <w:start w:val="1"/>
+      <w:numFmt w:val="bullet"/>
+      <w:lvlText w:val=""/>
+      <w:lvlJc w:val="left"/>
+      <w:pPr>
+        <w:ind w:left="2160" w:hanging="360"/>
+      </w:pPr>
+      <w:rPr>
+        <w:rFonts w:ascii="Wingdings" w:hAnsi="Wingdings" w:hint="default"/>
+      </w:rPr>
+    </w:lvl>
+    <w:lvl w:ilvl="3" w:tplc="08090001" w:tentative="1">
+      <w:start w:val="1"/>
+      <w:numFmt w:val="bullet"/>
+      <w:lvlText w:val=""/>
+      <w:lvlJc w:val="left"/>
+      <w:pPr>
+        <w:ind w:left="2880" w:hanging="360"/>
+      </w:pPr>
+      <w:rPr>
+        <w:rFonts w:ascii="Symbol" w:hAnsi="Symbol" w:hint="default"/>
+      </w:rPr>
+    </w:lvl>
+    <w:lvl w:ilvl="4" w:tplc="08090003" w:tentative="1">
+      <w:start w:val="1"/>
+      <w:numFmt w:val="bullet"/>
+      <w:lvlText w:val="o"/>
+      <w:lvlJc w:val="left"/>
+      <w:pPr>
+        <w:ind w:left="3600" w:hanging="360"/>
+      </w:pPr>
+      <w:rPr>
+        <w:rFonts w:ascii="Courier New" w:hAnsi="Courier New" w:cs="Courier New" w:hint="default"/>
+      </w:rPr>
+    </w:lvl>
+    <w:lvl w:ilvl="5" w:tplc="08090005" w:tentative="1">
+      <w:start w:val="1"/>
+      <w:numFmt w:val="bullet"/>
+      <w:lvlText w:val=""/>
+      <w:lvlJc w:val="left"/>
+      <w:pPr>
+        <w:ind w:left="4320" w:hanging="360"/>
+      </w:pPr>
+      <w:rPr>
+        <w:rFonts w:ascii="Wingdings" w:hAnsi="Wingdings" w:hint="default"/>
+      </w:rPr>
+    </w:lvl>
+    <w:lvl w:ilvl="6" w:tplc="08090001" w:tentative="1">
+      <w:start w:val="1"/>
+      <w:numFmt w:val="bullet"/>
+      <w:lvlText w:val=""/>
+      <w:lvlJc w:val="left"/>
+      <w:pPr>
+        <w:ind w:left="5040" w:hanging="360"/>
+      </w:pPr>
+      <w:rPr>
+        <w:rFonts w:ascii="Symbol" w:hAnsi="Symbol" w:hint="default"/>
+      </w:rPr>
+    </w:lvl>
+    <w:lvl w:ilvl="7" w:tplc="08090003" w:tentative="1">
+      <w:start w:val="1"/>
+      <w:numFmt w:val="bullet"/>
+      <w:lvlText w:val="o"/>
+      <w:lvlJc w:val="left"/>
+      <w:pPr>
+        <w:ind w:left="5760" w:hanging="360"/>
+      </w:pPr>
+      <w:rPr>
+        <w:rFonts w:ascii="Courier New" w:hAnsi="Courier New" w:cs="Courier New" w:hint="default"/>
+      </w:rPr>
+    </w:lvl>
+    <w:lvl w:ilvl="8" w:tplc="08090005" w:tentative="1">
+      <w:start w:val="1"/>
+      <w:numFmt w:val="bullet"/>
+      <w:lvlText w:val=""/>
+      <w:lvlJc w:val="left"/>
+      <w:pPr>
+        <w:ind w:left="6480" w:hanging="360"/>
+      </w:pPr>
+      <w:rPr>
+        <w:rFonts w:ascii="Wingdings" w:hAnsi="Wingdings" w:hint="default"/>
+      </w:rPr>
+    </w:lvl>
+  </w:abstractNum>
+  <w:abstractNum w:abstractNumId="12" w15:restartNumberingAfterBreak="0">
+    <w:nsid w:val="565E23D4"/>
+    <w:multiLevelType w:val="hybridMultilevel"/>
+    <w:tmpl w:val="48D0AA7A"/>
+    <w:lvl w:ilvl="0" w:tplc="08090001">
+      <w:start w:val="1"/>
+      <w:numFmt w:val="bullet"/>
+      <w:lvlText w:val=""/>
+      <w:lvlJc w:val="left"/>
+      <w:pPr>
+        <w:ind w:left="720" w:hanging="360"/>
+      </w:pPr>
+      <w:rPr>
+        <w:rFonts w:ascii="Symbol" w:hAnsi="Symbol" w:hint="default"/>
+      </w:rPr>
+    </w:lvl>
+    <w:lvl w:ilvl="1" w:tplc="08090003" w:tentative="1">
+      <w:start w:val="1"/>
+      <w:numFmt w:val="bullet"/>
+      <w:lvlText w:val="o"/>
+      <w:lvlJc w:val="left"/>
+      <w:pPr>
+        <w:ind w:left="1440" w:hanging="360"/>
+      </w:pPr>
+      <w:rPr>
+        <w:rFonts w:ascii="Courier New" w:hAnsi="Courier New" w:cs="Courier New" w:hint="default"/>
+      </w:rPr>
+    </w:lvl>
+    <w:lvl w:ilvl="2" w:tplc="08090005" w:tentative="1">
+      <w:start w:val="1"/>
+      <w:numFmt w:val="bullet"/>
+      <w:lvlText w:val=""/>
+      <w:lvlJc w:val="left"/>
+      <w:pPr>
+        <w:ind w:left="2160" w:hanging="360"/>
+      </w:pPr>
+      <w:rPr>
+        <w:rFonts w:ascii="Wingdings" w:hAnsi="Wingdings" w:hint="default"/>
+      </w:rPr>
+    </w:lvl>
+    <w:lvl w:ilvl="3" w:tplc="08090001" w:tentative="1">
+      <w:start w:val="1"/>
+      <w:numFmt w:val="bullet"/>
+      <w:lvlText w:val=""/>
+      <w:lvlJc w:val="left"/>
+      <w:pPr>
+        <w:ind w:left="2880" w:hanging="360"/>
+      </w:pPr>
+      <w:rPr>
+        <w:rFonts w:ascii="Symbol" w:hAnsi="Symbol" w:hint="default"/>
+      </w:rPr>
+    </w:lvl>
+    <w:lvl w:ilvl="4" w:tplc="08090003" w:tentative="1">
+      <w:start w:val="1"/>
+      <w:numFmt w:val="bullet"/>
+      <w:lvlText w:val="o"/>
+      <w:lvlJc w:val="left"/>
+      <w:pPr>
+        <w:ind w:left="3600" w:hanging="360"/>
+      </w:pPr>
+      <w:rPr>
+        <w:rFonts w:ascii="Courier New" w:hAnsi="Courier New" w:cs="Courier New" w:hint="default"/>
+      </w:rPr>
+    </w:lvl>
+    <w:lvl w:ilvl="5" w:tplc="08090005" w:tentative="1">
+      <w:start w:val="1"/>
+      <w:numFmt w:val="bullet"/>
+      <w:lvlText w:val=""/>
+      <w:lvlJc w:val="left"/>
+      <w:pPr>
+        <w:ind w:left="4320" w:hanging="360"/>
+      </w:pPr>
+      <w:rPr>
+        <w:rFonts w:ascii="Wingdings" w:hAnsi="Wingdings" w:hint="default"/>
+      </w:rPr>
+    </w:lvl>
+    <w:lvl w:ilvl="6" w:tplc="08090001" w:tentative="1">
+      <w:start w:val="1"/>
+      <w:numFmt w:val="bullet"/>
+      <w:lvlText w:val=""/>
+      <w:lvlJc w:val="left"/>
+      <w:pPr>
+        <w:ind w:left="5040" w:hanging="360"/>
+      </w:pPr>
+      <w:rPr>
+        <w:rFonts w:ascii="Symbol" w:hAnsi="Symbol" w:hint="default"/>
+      </w:rPr>
+    </w:lvl>
+    <w:lvl w:ilvl="7" w:tplc="08090003" w:tentative="1">
+      <w:start w:val="1"/>
+      <w:numFmt w:val="bullet"/>
+      <w:lvlText w:val="o"/>
+      <w:lvlJc w:val="left"/>
+      <w:pPr>
+        <w:ind w:left="5760" w:hanging="360"/>
+      </w:pPr>
+      <w:rPr>
+        <w:rFonts w:ascii="Courier New" w:hAnsi="Courier New" w:cs="Courier New" w:hint="default"/>
+      </w:rPr>
+    </w:lvl>
+    <w:lvl w:ilvl="8" w:tplc="08090005" w:tentative="1">
+      <w:start w:val="1"/>
+      <w:numFmt w:val="bullet"/>
+      <w:lvlText w:val=""/>
+      <w:lvlJc w:val="left"/>
+      <w:pPr>
+        <w:ind w:left="6480" w:hanging="360"/>
+      </w:pPr>
+      <w:rPr>
+        <w:rFonts w:ascii="Wingdings" w:hAnsi="Wingdings" w:hint="default"/>
+      </w:rPr>
+    </w:lvl>
+  </w:abstractNum>
+  <w:abstractNum w:abstractNumId="13" w15:restartNumberingAfterBreak="0">
+    <w:nsid w:val="774C7348"/>
+    <w:multiLevelType w:val="hybridMultilevel"/>
+    <w:tmpl w:val="B0647700"/>
+    <w:lvl w:ilvl="0" w:tplc="08090001">
+      <w:start w:val="1"/>
+      <w:numFmt w:val="bullet"/>
+      <w:lvlText w:val=""/>
+      <w:lvlJc w:val="left"/>
+      <w:pPr>
+        <w:ind w:left="720" w:hanging="360"/>
+      </w:pPr>
+      <w:rPr>
+        <w:rFonts w:ascii="Symbol" w:hAnsi="Symbol" w:hint="default"/>
+      </w:rPr>
+    </w:lvl>
+    <w:lvl w:ilvl="1" w:tplc="08090003" w:tentative="1">
+      <w:start w:val="1"/>
+      <w:numFmt w:val="bullet"/>
+      <w:lvlText w:val="o"/>
+      <w:lvlJc w:val="left"/>
+      <w:pPr>
+        <w:ind w:left="1440" w:hanging="360"/>
+      </w:pPr>
+      <w:rPr>
+        <w:rFonts w:ascii="Courier New" w:hAnsi="Courier New" w:cs="Courier New" w:hint="default"/>
+      </w:rPr>
+    </w:lvl>
+    <w:lvl w:ilvl="2" w:tplc="08090005" w:tentative="1">
+      <w:start w:val="1"/>
+      <w:numFmt w:val="bullet"/>
+      <w:lvlText w:val=""/>
+      <w:lvlJc w:val="left"/>
+      <w:pPr>
+        <w:ind w:left="2160" w:hanging="360"/>
+      </w:pPr>
+      <w:rPr>
+        <w:rFonts w:ascii="Wingdings" w:hAnsi="Wingdings" w:hint="default"/>
+      </w:rPr>
+    </w:lvl>
+    <w:lvl w:ilvl="3" w:tplc="08090001" w:tentative="1">
+      <w:start w:val="1"/>
+      <w:numFmt w:val="bullet"/>
+      <w:lvlText w:val=""/>
+      <w:lvlJc w:val="left"/>
+      <w:pPr>
+        <w:ind w:left="2880" w:hanging="360"/>
+      </w:pPr>
+      <w:rPr>
+        <w:rFonts w:ascii="Symbol" w:hAnsi="Symbol" w:hint="default"/>
+      </w:rPr>
+    </w:lvl>
+    <w:lvl w:ilvl="4" w:tplc="08090003" w:tentative="1">
+      <w:start w:val="1"/>
+      <w:numFmt w:val="bullet"/>
+      <w:lvlText w:val="o"/>
+      <w:lvlJc w:val="left"/>
+      <w:pPr>
+        <w:ind w:left="3600" w:hanging="360"/>
+      </w:pPr>
+      <w:rPr>
+        <w:rFonts w:ascii="Courier New" w:hAnsi="Courier New" w:cs="Courier New" w:hint="default"/>
+      </w:rPr>
+    </w:lvl>
+    <w:lvl w:ilvl="5" w:tplc="08090005" w:tentative="1">
+      <w:start w:val="1"/>
+      <w:numFmt w:val="bullet"/>
+      <w:lvlText w:val=""/>
+      <w:lvlJc w:val="left"/>
+      <w:pPr>
+        <w:ind w:left="4320" w:hanging="360"/>
+      </w:pPr>
+      <w:rPr>
+        <w:rFonts w:ascii="Wingdings" w:hAnsi="Wingdings" w:hint="default"/>
+      </w:rPr>
+    </w:lvl>
+    <w:lvl w:ilvl="6" w:tplc="08090001" w:tentative="1">
+      <w:start w:val="1"/>
+      <w:numFmt w:val="bullet"/>
+      <w:lvlText w:val=""/>
+      <w:lvlJc w:val="left"/>
+      <w:pPr>
+        <w:ind w:left="5040" w:hanging="360"/>
+      </w:pPr>
+      <w:rPr>
+        <w:rFonts w:ascii="Symbol" w:hAnsi="Symbol" w:hint="default"/>
+      </w:rPr>
+    </w:lvl>
+    <w:lvl w:ilvl="7" w:tplc="08090003" w:tentative="1">
+      <w:start w:val="1"/>
+      <w:numFmt w:val="bullet"/>
+      <w:lvlText w:val="o"/>
+      <w:lvlJc w:val="left"/>
+      <w:pPr>
+        <w:ind w:left="5760" w:hanging="360"/>
+      </w:pPr>
+      <w:rPr>
+        <w:rFonts w:ascii="Courier New" w:hAnsi="Courier New" w:cs="Courier New" w:hint="default"/>
+      </w:rPr>
+    </w:lvl>
+    <w:lvl w:ilvl="8" w:tplc="08090005" w:tentative="1">
+      <w:start w:val="1"/>
+      <w:numFmt w:val="bullet"/>
+      <w:lvlText w:val=""/>
+      <w:lvlJc w:val="left"/>
+      <w:pPr>
+        <w:ind w:left="6480" w:hanging="360"/>
+      </w:pPr>
+      <w:rPr>
+        <w:rFonts w:ascii="Wingdings" w:hAnsi="Wingdings" w:hint="default"/>
       </w:rPr>
     </w:lvl>
   </w:abstractNum>
@@ -1337,6 +1881,18 @@
   </w:num>
   <w:num w:numId="10">
     <w:abstractNumId w:val="0"/>
+  </w:num>
+  <w:num w:numId="11">
+    <w:abstractNumId w:val="10"/>
+  </w:num>
+  <w:num w:numId="12">
+    <w:abstractNumId w:val="13"/>
+  </w:num>
+  <w:num w:numId="13">
+    <w:abstractNumId w:val="12"/>
+  </w:num>
+  <w:num w:numId="14">
+    <w:abstractNumId w:val="11"/>
   </w:num>
 </w:numbering>
 </file>

</xml_diff>

<commit_message>
adding clearer one page abstract templates
</commit_message>
<xml_diff>
--- a/Template_ISBI_MSWord.docx
+++ b/Template_ISBI_MSWord.docx
@@ -10,7 +10,10 @@
         <w:t xml:space="preserve">Author Guidelines for ISBI </w:t>
       </w:r>
       <w:r>
-        <w:t>Proceedings authors</w:t>
+        <w:t xml:space="preserve">Proceedings </w:t>
+      </w:r>
+      <w:r>
+        <w:t>Manuscripts</w:t>
       </w:r>
     </w:p>
     <w:p>
@@ -586,13 +589,28 @@
         <w:fldChar w:fldCharType="begin"/>
       </w:r>
       <w:r>
+        <w:instrText xml:space="preserve"> INCLUDEPICTURE  "/var/folders/ms/f_djjzds72z83ctdnwxktmdr0000gp/T/com.microsoft.Word/WebArchiveCopyPasteTempFiles/page2image3980975392" \* MERGEFORMATINET </w:instrText>
+      </w:r>
+      <w:r>
+        <w:fldChar w:fldCharType="separate"/>
+      </w:r>
+      <w:r>
+        <w:fldChar w:fldCharType="begin"/>
+      </w:r>
+      <w:r>
+        <w:instrText xml:space="preserve"> INCLUDEPICTURE  "/var/folders/ms/f_djjzds72z83ctdnwxktmdr0000gp/T/com.microsoft.Word/WebArchiveCopyPasteTempFiles/page2image3980975392" \* MERGEFORMATINET </w:instrText>
+      </w:r>
+      <w:r>
+        <w:fldChar w:fldCharType="separate"/>
+      </w:r>
+      <w:r>
+        <w:fldChar w:fldCharType="begin"/>
+      </w:r>
+      <w:r>
         <w:instrText xml:space="preserve"> </w:instrText>
       </w:r>
       <w:r>
-        <w:instrText>INCLUDEPICTURE  "/var</w:instrText>
-      </w:r>
-      <w:r>
-        <w:instrText>/folders/ms/f_djjzds72z83ctdnwxktmdr0000gp/T/com.microsoft.Word/WebArchiveCopyPasteTempFiles/page2image3980975392" \* MERGEFORMATINET</w:instrText>
+        <w:instrText>INCLUDEPICTURE  "/var/folders/ms/f_djjzds72z83ctdnwxktmdr0000gp/T/com.microsoft.Word/WebArchiveCopyPasteTempFiles/page2image3980975392" \* MERGEFORMATINET</w:instrText>
       </w:r>
       <w:r>
         <w:instrText xml:space="preserve"> </w:instrText>
@@ -632,6 +650,12 @@
       <w:r>
         <w:fldChar w:fldCharType="end"/>
       </w:r>
+      <w:r>
+        <w:fldChar w:fldCharType="end"/>
+      </w:r>
+      <w:r>
+        <w:fldChar w:fldCharType="end"/>
+      </w:r>
     </w:p>
     <w:p>
       <w:pPr>
@@ -931,7 +955,7 @@
         <w:pStyle w:val="BodyText2"/>
       </w:pPr>
       <w:r>
-        <w:t>Reporting on real or potential conflicts of interests, or the absence thereof, is required in the paper. Authors are re- sponsible for correctness of the statements provided in the manuscript. Examples of appropriate statements include:</w:t>
+        <w:t>Reporting on real or potential conflicts of interests, or the absence thereof, is required in the paper. Authors are responsible for correctness of the statements provided in the manuscript. Examples of appropriate statements include:</w:t>
       </w:r>
     </w:p>
     <w:p>
@@ -958,13 +982,7 @@
         <w:ind w:left="426" w:hanging="283"/>
       </w:pPr>
       <w:r>
-        <w:t>“This work was supported by [</w:t>
-      </w:r>
-      <w:r>
-        <w:t>…</w:t>
-      </w:r>
-      <w:r>
-        <w:t>] (Grant numbers) and […]. Author X has served on advisory boards for Company Y.”</w:t>
+        <w:t>“This work was supported by […] (Grant numbers) and […]. Author X has served on advisory boards for Company Y.”</w:t>
       </w:r>
     </w:p>
     <w:p>

</xml_diff>